<commit_message>
Choix de la tehcnologie
</commit_message>
<xml_diff>
--- a/Dossier/PAQ v2.docx
+++ b/Dossier/PAQ v2.docx
@@ -171,7 +171,7 @@
               </wp:inline>
             </w:drawing>
           </mc:Choice>
-          <mc:Fallback xmlns:mv="urn:schemas-microsoft-com:mac:vml" xmlns:mo="http://schemas.microsoft.com/office/mac/office/2008/main">
+          <mc:Fallback xmlns:mo="http://schemas.microsoft.com/office/mac/office/2008/main" xmlns:mv="urn:schemas-microsoft-com:mac:vml">
             <w:pict>
               <v:group w14:anchorId="6CBC925A" id="Groupe 5" o:spid="_x0000_s1026" style="width:328.2pt;height:136.5pt;mso-position-horizontal-relative:char;mso-position-vertical-relative:line" coordsize="41681,17335" o:gfxdata="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">
                 <v:shapetype id="_x0000_t75" coordsize="21600,21600" o:spt="75" o:preferrelative="t" path="m@4@5l@4@11@9@11@9@5xe" filled="f" stroked="f">
@@ -358,7 +358,7 @@
         <w:pStyle w:val="StyleCorp1"/>
       </w:pPr>
       <w:r>
-        <w:t>Suivie des modifications</w:t>
+        <w:t>Suivi des modifications</w:t>
       </w:r>
     </w:p>
     <w:p>
@@ -550,6 +550,89 @@
           </w:p>
         </w:tc>
       </w:tr>
+      <w:tr>
+        <w:trPr>
+          <w:jc w:val="center"/>
+        </w:trPr>
+        <w:tc>
+          <w:tcPr>
+            <w:cnfStyle w:val="001000000000" w:firstRow="0" w:lastRow="0" w:firstColumn="1" w:lastColumn="0" w:oddVBand="0" w:evenVBand="0" w:oddHBand="0" w:evenHBand="0" w:firstRowFirstColumn="0" w:firstRowLastColumn="0" w:lastRowFirstColumn="0" w:lastRowLastColumn="0"/>
+            <w:tcW w:w="1430" w:type="dxa"/>
+          </w:tcPr>
+          <w:p>
+            <w:pPr>
+              <w:rPr>
+                <w:lang w:val="fr-CH" w:eastAsia="de-DE"/>
+              </w:rPr>
+            </w:pPr>
+            <w:r>
+              <w:rPr>
+                <w:lang w:val="fr-CH" w:eastAsia="de-DE"/>
+              </w:rPr>
+              <w:t>10.11.2015</w:t>
+            </w:r>
+          </w:p>
+        </w:tc>
+        <w:tc>
+          <w:tcPr>
+            <w:tcW w:w="1243" w:type="dxa"/>
+          </w:tcPr>
+          <w:p>
+            <w:pPr>
+              <w:cnfStyle w:val="000000000000" w:firstRow="0" w:lastRow="0" w:firstColumn="0" w:lastColumn="0" w:oddVBand="0" w:evenVBand="0" w:oddHBand="0" w:evenHBand="0" w:firstRowFirstColumn="0" w:firstRowLastColumn="0" w:lastRowFirstColumn="0" w:lastRowLastColumn="0"/>
+              <w:rPr>
+                <w:lang w:val="fr-CH" w:eastAsia="de-DE"/>
+              </w:rPr>
+            </w:pPr>
+            <w:r>
+              <w:rPr>
+                <w:lang w:val="fr-CH" w:eastAsia="de-DE"/>
+              </w:rPr>
+              <w:t>2</w:t>
+            </w:r>
+          </w:p>
+        </w:tc>
+        <w:tc>
+          <w:tcPr>
+            <w:tcW w:w="2145" w:type="dxa"/>
+          </w:tcPr>
+          <w:p>
+            <w:pPr>
+              <w:cnfStyle w:val="000000000000" w:firstRow="0" w:lastRow="0" w:firstColumn="0" w:lastColumn="0" w:oddVBand="0" w:evenVBand="0" w:oddHBand="0" w:evenHBand="0" w:firstRowFirstColumn="0" w:firstRowLastColumn="0" w:lastRowFirstColumn="0" w:lastRowLastColumn="0"/>
+              <w:rPr>
+                <w:lang w:val="fr-CH" w:eastAsia="de-DE"/>
+              </w:rPr>
+            </w:pPr>
+            <w:r>
+              <w:rPr>
+                <w:lang w:val="fr-CH" w:eastAsia="de-DE"/>
+              </w:rPr>
+              <w:t>Correction des erreurs</w:t>
+            </w:r>
+          </w:p>
+        </w:tc>
+        <w:tc>
+          <w:tcPr>
+            <w:tcW w:w="1164" w:type="dxa"/>
+          </w:tcPr>
+          <w:p>
+            <w:pPr>
+              <w:cnfStyle w:val="000000000000" w:firstRow="0" w:lastRow="0" w:firstColumn="0" w:lastColumn="0" w:oddVBand="0" w:evenVBand="0" w:oddHBand="0" w:evenHBand="0" w:firstRowFirstColumn="0" w:firstRowLastColumn="0" w:lastRowFirstColumn="0" w:lastRowLastColumn="0"/>
+              <w:rPr>
+                <w:lang w:val="fr-CH" w:eastAsia="de-DE"/>
+              </w:rPr>
+            </w:pPr>
+            <w:r>
+              <w:rPr>
+                <w:lang w:val="fr-CH" w:eastAsia="de-DE"/>
+              </w:rPr>
+              <w:t>A</w:t>
+            </w:r>
+            <w:bookmarkStart w:id="0" w:name="_GoBack"/>
+            <w:bookmarkEnd w:id="0"/>
+          </w:p>
+        </w:tc>
+      </w:tr>
     </w:tbl>
     <w:p>
       <w:pPr>
@@ -588,10 +671,10 @@
         </w:sectPr>
       </w:pPr>
     </w:p>
-    <w:bookmarkStart w:id="0" w:name="_Toc431491041" w:displacedByCustomXml="next"/>
-    <w:bookmarkStart w:id="1" w:name="_Toc431388053" w:displacedByCustomXml="next"/>
+    <w:bookmarkStart w:id="1" w:name="_Toc431807996" w:displacedByCustomXml="next"/>
     <w:bookmarkStart w:id="2" w:name="_Toc431390427" w:displacedByCustomXml="next"/>
-    <w:bookmarkStart w:id="3" w:name="_Toc431807996" w:displacedByCustomXml="next"/>
+    <w:bookmarkStart w:id="3" w:name="_Toc431388053" w:displacedByCustomXml="next"/>
+    <w:bookmarkStart w:id="4" w:name="_Toc431491041" w:displacedByCustomXml="next"/>
     <w:sdt>
       <w:sdtPr>
         <w:rPr>
@@ -625,10 +708,10 @@
             </w:rPr>
             <w:t>Table des matières</w:t>
           </w:r>
+          <w:bookmarkEnd w:id="4"/>
           <w:bookmarkEnd w:id="3"/>
           <w:bookmarkEnd w:id="2"/>
           <w:bookmarkEnd w:id="1"/>
-          <w:bookmarkEnd w:id="0"/>
           <w:r>
             <w:fldChar w:fldCharType="begin"/>
           </w:r>
@@ -5018,21 +5101,20 @@
       <w:pPr>
         <w:pStyle w:val="Titre1"/>
       </w:pPr>
-      <w:bookmarkStart w:id="4" w:name="_Toc335011127"/>
-      <w:bookmarkStart w:id="5" w:name="_Toc335037106"/>
-      <w:bookmarkStart w:id="6" w:name="_Toc335043768"/>
-      <w:bookmarkStart w:id="7" w:name="_Toc335045588"/>
-      <w:bookmarkStart w:id="8" w:name="_Toc335101230"/>
-      <w:bookmarkStart w:id="9" w:name="_Toc335134944"/>
-      <w:bookmarkStart w:id="10" w:name="_Toc335135104"/>
-      <w:bookmarkStart w:id="11" w:name="_Toc335135210"/>
-      <w:bookmarkStart w:id="12" w:name="_Toc351955295"/>
-      <w:bookmarkStart w:id="13" w:name="_Toc433697595"/>
+      <w:bookmarkStart w:id="5" w:name="_Toc335011127"/>
+      <w:bookmarkStart w:id="6" w:name="_Toc335037106"/>
+      <w:bookmarkStart w:id="7" w:name="_Toc335043768"/>
+      <w:bookmarkStart w:id="8" w:name="_Toc335045588"/>
+      <w:bookmarkStart w:id="9" w:name="_Toc335101230"/>
+      <w:bookmarkStart w:id="10" w:name="_Toc335134944"/>
+      <w:bookmarkStart w:id="11" w:name="_Toc335135104"/>
+      <w:bookmarkStart w:id="12" w:name="_Toc335135210"/>
+      <w:bookmarkStart w:id="13" w:name="_Toc351955295"/>
+      <w:bookmarkStart w:id="14" w:name="_Toc433697595"/>
       <w:r>
         <w:lastRenderedPageBreak/>
         <w:t>But, domaine d’application et responsabilités</w:t>
       </w:r>
-      <w:bookmarkEnd w:id="4"/>
       <w:bookmarkEnd w:id="5"/>
       <w:bookmarkEnd w:id="6"/>
       <w:bookmarkEnd w:id="7"/>
@@ -5042,24 +5124,24 @@
       <w:bookmarkEnd w:id="11"/>
       <w:bookmarkEnd w:id="12"/>
       <w:bookmarkEnd w:id="13"/>
+      <w:bookmarkEnd w:id="14"/>
     </w:p>
     <w:p>
       <w:pPr>
         <w:pStyle w:val="Titre2"/>
       </w:pPr>
-      <w:bookmarkStart w:id="14" w:name="_Toc335037107"/>
-      <w:bookmarkStart w:id="15" w:name="_Toc335043769"/>
-      <w:bookmarkStart w:id="16" w:name="_Toc335045589"/>
-      <w:bookmarkStart w:id="17" w:name="_Toc335101231"/>
-      <w:bookmarkStart w:id="18" w:name="_Toc335134945"/>
-      <w:bookmarkStart w:id="19" w:name="_Toc335135105"/>
-      <w:bookmarkStart w:id="20" w:name="_Toc335135211"/>
-      <w:bookmarkStart w:id="21" w:name="_Toc351955296"/>
-      <w:bookmarkStart w:id="22" w:name="_Toc433697596"/>
+      <w:bookmarkStart w:id="15" w:name="_Toc335037107"/>
+      <w:bookmarkStart w:id="16" w:name="_Toc335043769"/>
+      <w:bookmarkStart w:id="17" w:name="_Toc335045589"/>
+      <w:bookmarkStart w:id="18" w:name="_Toc335101231"/>
+      <w:bookmarkStart w:id="19" w:name="_Toc335134945"/>
+      <w:bookmarkStart w:id="20" w:name="_Toc335135105"/>
+      <w:bookmarkStart w:id="21" w:name="_Toc335135211"/>
+      <w:bookmarkStart w:id="22" w:name="_Toc351955296"/>
+      <w:bookmarkStart w:id="23" w:name="_Toc433697596"/>
       <w:r>
         <w:t>Introduction</w:t>
       </w:r>
-      <w:bookmarkEnd w:id="14"/>
       <w:bookmarkEnd w:id="15"/>
       <w:bookmarkEnd w:id="16"/>
       <w:bookmarkEnd w:id="17"/>
@@ -5068,6 +5150,7 @@
       <w:bookmarkEnd w:id="20"/>
       <w:bookmarkEnd w:id="21"/>
       <w:bookmarkEnd w:id="22"/>
+      <w:bookmarkEnd w:id="23"/>
       <w:r>
         <w:t xml:space="preserve"> </w:t>
       </w:r>
@@ -5081,11 +5164,11 @@
       <w:pPr>
         <w:pStyle w:val="Titre2"/>
       </w:pPr>
-      <w:bookmarkStart w:id="23" w:name="_Toc433697597"/>
+      <w:bookmarkStart w:id="24" w:name="_Toc433697597"/>
       <w:r>
         <w:t>Définitions, Acronymes et Abréviations</w:t>
       </w:r>
-      <w:bookmarkEnd w:id="23"/>
+      <w:bookmarkEnd w:id="24"/>
     </w:p>
     <w:p>
       <w:r>
@@ -5094,60 +5177,30 @@
     </w:p>
     <w:p>
       <w:r>
-        <w:t xml:space="preserve">GREP = </w:t>
-      </w:r>
-      <w:proofErr w:type="spellStart"/>
-      <w:r>
-        <w:t>GRoupe</w:t>
-      </w:r>
-      <w:proofErr w:type="spellEnd"/>
-      <w:r>
-        <w:t xml:space="preserve"> d’Encadrement de Projet</w:t>
-      </w:r>
-    </w:p>
-    <w:p>
-      <w:r>
-        <w:t xml:space="preserve">UML = </w:t>
-      </w:r>
-      <w:proofErr w:type="spellStart"/>
-      <w:r>
-        <w:t>Unified</w:t>
-      </w:r>
-      <w:proofErr w:type="spellEnd"/>
-      <w:r>
-        <w:t xml:space="preserve"> </w:t>
-      </w:r>
-      <w:proofErr w:type="spellStart"/>
-      <w:r>
-        <w:t>Modeling</w:t>
-      </w:r>
-      <w:proofErr w:type="spellEnd"/>
-      <w:r>
-        <w:t xml:space="preserve"> </w:t>
-      </w:r>
-      <w:proofErr w:type="spellStart"/>
-      <w:r>
-        <w:t>Language</w:t>
-      </w:r>
-      <w:proofErr w:type="spellEnd"/>
+        <w:t>GREP = GRoupe d’Encadrement de Projet</w:t>
+      </w:r>
+    </w:p>
+    <w:p>
+      <w:r>
+        <w:t>UML = Unified Modeling Language</w:t>
+      </w:r>
     </w:p>
     <w:p>
       <w:pPr>
         <w:pStyle w:val="Titre2"/>
       </w:pPr>
-      <w:bookmarkStart w:id="24" w:name="_Toc335037108"/>
-      <w:bookmarkStart w:id="25" w:name="_Toc335043770"/>
-      <w:bookmarkStart w:id="26" w:name="_Toc335045590"/>
-      <w:bookmarkStart w:id="27" w:name="_Toc335101232"/>
-      <w:bookmarkStart w:id="28" w:name="_Toc335134946"/>
-      <w:bookmarkStart w:id="29" w:name="_Toc335135106"/>
-      <w:bookmarkStart w:id="30" w:name="_Toc335135212"/>
-      <w:bookmarkStart w:id="31" w:name="_Toc351955297"/>
-      <w:bookmarkStart w:id="32" w:name="_Toc433697598"/>
+      <w:bookmarkStart w:id="25" w:name="_Toc335037108"/>
+      <w:bookmarkStart w:id="26" w:name="_Toc335043770"/>
+      <w:bookmarkStart w:id="27" w:name="_Toc335045590"/>
+      <w:bookmarkStart w:id="28" w:name="_Toc335101232"/>
+      <w:bookmarkStart w:id="29" w:name="_Toc335134946"/>
+      <w:bookmarkStart w:id="30" w:name="_Toc335135106"/>
+      <w:bookmarkStart w:id="31" w:name="_Toc335135212"/>
+      <w:bookmarkStart w:id="32" w:name="_Toc351955297"/>
+      <w:bookmarkStart w:id="33" w:name="_Toc433697598"/>
       <w:r>
         <w:t>Logiciel concerné par le PAQ</w:t>
       </w:r>
-      <w:bookmarkEnd w:id="24"/>
       <w:bookmarkEnd w:id="25"/>
       <w:bookmarkEnd w:id="26"/>
       <w:bookmarkEnd w:id="27"/>
@@ -5156,6 +5209,7 @@
       <w:bookmarkEnd w:id="30"/>
       <w:bookmarkEnd w:id="31"/>
       <w:bookmarkEnd w:id="32"/>
+      <w:bookmarkEnd w:id="33"/>
     </w:p>
     <w:p>
       <w:r>
@@ -5166,19 +5220,18 @@
       <w:pPr>
         <w:pStyle w:val="Titre2"/>
       </w:pPr>
-      <w:bookmarkStart w:id="33" w:name="_Toc335037109"/>
-      <w:bookmarkStart w:id="34" w:name="_Toc335043771"/>
-      <w:bookmarkStart w:id="35" w:name="_Toc335045591"/>
-      <w:bookmarkStart w:id="36" w:name="_Toc335101233"/>
-      <w:bookmarkStart w:id="37" w:name="_Toc335134947"/>
-      <w:bookmarkStart w:id="38" w:name="_Toc335135107"/>
-      <w:bookmarkStart w:id="39" w:name="_Toc335135213"/>
-      <w:bookmarkStart w:id="40" w:name="_Toc351955298"/>
-      <w:bookmarkStart w:id="41" w:name="_Toc433697599"/>
+      <w:bookmarkStart w:id="34" w:name="_Toc335037109"/>
+      <w:bookmarkStart w:id="35" w:name="_Toc335043771"/>
+      <w:bookmarkStart w:id="36" w:name="_Toc335045591"/>
+      <w:bookmarkStart w:id="37" w:name="_Toc335101233"/>
+      <w:bookmarkStart w:id="38" w:name="_Toc335134947"/>
+      <w:bookmarkStart w:id="39" w:name="_Toc335135107"/>
+      <w:bookmarkStart w:id="40" w:name="_Toc335135213"/>
+      <w:bookmarkStart w:id="41" w:name="_Toc351955298"/>
+      <w:bookmarkStart w:id="42" w:name="_Toc433697599"/>
       <w:r>
         <w:t>Responsabilité associée au PAQ</w:t>
       </w:r>
-      <w:bookmarkEnd w:id="33"/>
       <w:bookmarkEnd w:id="34"/>
       <w:bookmarkEnd w:id="35"/>
       <w:bookmarkEnd w:id="36"/>
@@ -5187,6 +5240,7 @@
       <w:bookmarkEnd w:id="39"/>
       <w:bookmarkEnd w:id="40"/>
       <w:bookmarkEnd w:id="41"/>
+      <w:bookmarkEnd w:id="42"/>
     </w:p>
     <w:p>
       <w:r>
@@ -5197,19 +5251,18 @@
       <w:pPr>
         <w:pStyle w:val="Titre2"/>
       </w:pPr>
-      <w:bookmarkStart w:id="42" w:name="_Toc335037110"/>
-      <w:bookmarkStart w:id="43" w:name="_Toc335043772"/>
-      <w:bookmarkStart w:id="44" w:name="_Toc335045592"/>
-      <w:bookmarkStart w:id="45" w:name="_Toc335101234"/>
-      <w:bookmarkStart w:id="46" w:name="_Toc335134948"/>
-      <w:bookmarkStart w:id="47" w:name="_Toc335135108"/>
-      <w:bookmarkStart w:id="48" w:name="_Toc335135214"/>
-      <w:bookmarkStart w:id="49" w:name="_Toc351955299"/>
-      <w:bookmarkStart w:id="50" w:name="_Toc433697600"/>
+      <w:bookmarkStart w:id="43" w:name="_Toc335037110"/>
+      <w:bookmarkStart w:id="44" w:name="_Toc335043772"/>
+      <w:bookmarkStart w:id="45" w:name="_Toc335045592"/>
+      <w:bookmarkStart w:id="46" w:name="_Toc335101234"/>
+      <w:bookmarkStart w:id="47" w:name="_Toc335134948"/>
+      <w:bookmarkStart w:id="48" w:name="_Toc335135108"/>
+      <w:bookmarkStart w:id="49" w:name="_Toc335135214"/>
+      <w:bookmarkStart w:id="50" w:name="_Toc351955299"/>
+      <w:bookmarkStart w:id="51" w:name="_Toc433697600"/>
       <w:r>
         <w:t>Procédure d’évolution du plan qualité logiciel</w:t>
       </w:r>
-      <w:bookmarkEnd w:id="42"/>
       <w:bookmarkEnd w:id="43"/>
       <w:bookmarkEnd w:id="44"/>
       <w:bookmarkEnd w:id="45"/>
@@ -5218,6 +5271,7 @@
       <w:bookmarkEnd w:id="48"/>
       <w:bookmarkEnd w:id="49"/>
       <w:bookmarkEnd w:id="50"/>
+      <w:bookmarkEnd w:id="51"/>
     </w:p>
     <w:p>
       <w:r>
@@ -5257,19 +5311,18 @@
       <w:pPr>
         <w:pStyle w:val="Titre2"/>
       </w:pPr>
-      <w:bookmarkStart w:id="51" w:name="_Toc335037111"/>
-      <w:bookmarkStart w:id="52" w:name="_Toc335043773"/>
-      <w:bookmarkStart w:id="53" w:name="_Toc335045593"/>
-      <w:bookmarkStart w:id="54" w:name="_Toc335101235"/>
-      <w:bookmarkStart w:id="55" w:name="_Toc335134949"/>
-      <w:bookmarkStart w:id="56" w:name="_Toc335135109"/>
-      <w:bookmarkStart w:id="57" w:name="_Toc335135215"/>
-      <w:bookmarkStart w:id="58" w:name="_Toc351955300"/>
-      <w:bookmarkStart w:id="59" w:name="_Toc433697601"/>
+      <w:bookmarkStart w:id="52" w:name="_Toc335037111"/>
+      <w:bookmarkStart w:id="53" w:name="_Toc335043773"/>
+      <w:bookmarkStart w:id="54" w:name="_Toc335045593"/>
+      <w:bookmarkStart w:id="55" w:name="_Toc335101235"/>
+      <w:bookmarkStart w:id="56" w:name="_Toc335134949"/>
+      <w:bookmarkStart w:id="57" w:name="_Toc335135109"/>
+      <w:bookmarkStart w:id="58" w:name="_Toc335135215"/>
+      <w:bookmarkStart w:id="59" w:name="_Toc351955300"/>
+      <w:bookmarkStart w:id="60" w:name="_Toc433697601"/>
       <w:r>
         <w:t>Procédure à suivre en cas de non-application du PAQ</w:t>
       </w:r>
-      <w:bookmarkEnd w:id="51"/>
       <w:bookmarkEnd w:id="52"/>
       <w:bookmarkEnd w:id="53"/>
       <w:bookmarkEnd w:id="54"/>
@@ -5278,6 +5331,7 @@
       <w:bookmarkEnd w:id="57"/>
       <w:bookmarkEnd w:id="58"/>
       <w:bookmarkEnd w:id="59"/>
+      <w:bookmarkEnd w:id="60"/>
     </w:p>
     <w:p>
       <w:r>
@@ -5288,20 +5342,19 @@
       <w:pPr>
         <w:pStyle w:val="Titre1"/>
       </w:pPr>
-      <w:bookmarkStart w:id="60" w:name="_Toc335011128"/>
-      <w:bookmarkStart w:id="61" w:name="_Toc335037112"/>
-      <w:bookmarkStart w:id="62" w:name="_Toc335043774"/>
-      <w:bookmarkStart w:id="63" w:name="_Toc335045594"/>
-      <w:bookmarkStart w:id="64" w:name="_Toc335101236"/>
-      <w:bookmarkStart w:id="65" w:name="_Toc335134950"/>
-      <w:bookmarkStart w:id="66" w:name="_Toc335135110"/>
-      <w:bookmarkStart w:id="67" w:name="_Toc335135216"/>
-      <w:bookmarkStart w:id="68" w:name="_Toc351955301"/>
-      <w:bookmarkStart w:id="69" w:name="_Toc433697602"/>
+      <w:bookmarkStart w:id="61" w:name="_Toc335011128"/>
+      <w:bookmarkStart w:id="62" w:name="_Toc335037112"/>
+      <w:bookmarkStart w:id="63" w:name="_Toc335043774"/>
+      <w:bookmarkStart w:id="64" w:name="_Toc335045594"/>
+      <w:bookmarkStart w:id="65" w:name="_Toc335101236"/>
+      <w:bookmarkStart w:id="66" w:name="_Toc335134950"/>
+      <w:bookmarkStart w:id="67" w:name="_Toc335135110"/>
+      <w:bookmarkStart w:id="68" w:name="_Toc335135216"/>
+      <w:bookmarkStart w:id="69" w:name="_Toc351955301"/>
+      <w:bookmarkStart w:id="70" w:name="_Toc433697602"/>
       <w:r>
         <w:t>Documents applicables et de référence</w:t>
       </w:r>
-      <w:bookmarkEnd w:id="60"/>
       <w:bookmarkEnd w:id="61"/>
       <w:bookmarkEnd w:id="62"/>
       <w:bookmarkEnd w:id="63"/>
@@ -5311,24 +5364,24 @@
       <w:bookmarkEnd w:id="67"/>
       <w:bookmarkEnd w:id="68"/>
       <w:bookmarkEnd w:id="69"/>
+      <w:bookmarkEnd w:id="70"/>
     </w:p>
     <w:p>
       <w:pPr>
         <w:pStyle w:val="Titre2"/>
       </w:pPr>
-      <w:bookmarkStart w:id="70" w:name="_Toc335037113"/>
-      <w:bookmarkStart w:id="71" w:name="_Toc335043775"/>
-      <w:bookmarkStart w:id="72" w:name="_Toc335045595"/>
-      <w:bookmarkStart w:id="73" w:name="_Toc335101237"/>
-      <w:bookmarkStart w:id="74" w:name="_Toc335134951"/>
-      <w:bookmarkStart w:id="75" w:name="_Toc335135111"/>
-      <w:bookmarkStart w:id="76" w:name="_Toc335135217"/>
-      <w:bookmarkStart w:id="77" w:name="_Toc351955302"/>
-      <w:bookmarkStart w:id="78" w:name="_Toc433697603"/>
+      <w:bookmarkStart w:id="71" w:name="_Toc335037113"/>
+      <w:bookmarkStart w:id="72" w:name="_Toc335043775"/>
+      <w:bookmarkStart w:id="73" w:name="_Toc335045595"/>
+      <w:bookmarkStart w:id="74" w:name="_Toc335101237"/>
+      <w:bookmarkStart w:id="75" w:name="_Toc335134951"/>
+      <w:bookmarkStart w:id="76" w:name="_Toc335135111"/>
+      <w:bookmarkStart w:id="77" w:name="_Toc335135217"/>
+      <w:bookmarkStart w:id="78" w:name="_Toc351955302"/>
+      <w:bookmarkStart w:id="79" w:name="_Toc433697603"/>
       <w:r>
         <w:t>Documents applicables</w:t>
       </w:r>
-      <w:bookmarkEnd w:id="70"/>
       <w:bookmarkEnd w:id="71"/>
       <w:bookmarkEnd w:id="72"/>
       <w:bookmarkEnd w:id="73"/>
@@ -5337,6 +5390,7 @@
       <w:bookmarkEnd w:id="76"/>
       <w:bookmarkEnd w:id="77"/>
       <w:bookmarkEnd w:id="78"/>
+      <w:bookmarkEnd w:id="79"/>
     </w:p>
     <w:p>
       <w:r>
@@ -5350,13 +5404,8 @@
     </w:p>
     <w:p>
       <w:r>
-        <w:t>Le document d’acceptation A1 du 14 octobre 2015 sous le nom Acceptation A1 v2 .</w:t>
-      </w:r>
-      <w:proofErr w:type="spellStart"/>
-      <w:r>
-        <w:t>docx</w:t>
-      </w:r>
-      <w:proofErr w:type="spellEnd"/>
+        <w:t>Le document d’acceptation A1 du 14 octobre 2015 sous le nom Acceptation A1 v2 .docx</w:t>
+      </w:r>
     </w:p>
     <w:p>
       <w:r>
@@ -5367,19 +5416,18 @@
       <w:pPr>
         <w:pStyle w:val="Titre2"/>
       </w:pPr>
-      <w:bookmarkStart w:id="79" w:name="_Toc335037114"/>
-      <w:bookmarkStart w:id="80" w:name="_Toc335043776"/>
-      <w:bookmarkStart w:id="81" w:name="_Toc335045596"/>
-      <w:bookmarkStart w:id="82" w:name="_Toc335101238"/>
-      <w:bookmarkStart w:id="83" w:name="_Toc335134952"/>
-      <w:bookmarkStart w:id="84" w:name="_Toc335135112"/>
-      <w:bookmarkStart w:id="85" w:name="_Toc335135218"/>
-      <w:bookmarkStart w:id="86" w:name="_Toc351955303"/>
-      <w:bookmarkStart w:id="87" w:name="_Toc433697604"/>
+      <w:bookmarkStart w:id="80" w:name="_Toc335037114"/>
+      <w:bookmarkStart w:id="81" w:name="_Toc335043776"/>
+      <w:bookmarkStart w:id="82" w:name="_Toc335045596"/>
+      <w:bookmarkStart w:id="83" w:name="_Toc335101238"/>
+      <w:bookmarkStart w:id="84" w:name="_Toc335134952"/>
+      <w:bookmarkStart w:id="85" w:name="_Toc335135112"/>
+      <w:bookmarkStart w:id="86" w:name="_Toc335135218"/>
+      <w:bookmarkStart w:id="87" w:name="_Toc351955303"/>
+      <w:bookmarkStart w:id="88" w:name="_Toc433697604"/>
       <w:r>
         <w:t>Documents de référence</w:t>
       </w:r>
-      <w:bookmarkEnd w:id="79"/>
       <w:bookmarkEnd w:id="80"/>
       <w:bookmarkEnd w:id="81"/>
       <w:bookmarkEnd w:id="82"/>
@@ -5388,39 +5436,40 @@
       <w:bookmarkEnd w:id="85"/>
       <w:bookmarkEnd w:id="86"/>
       <w:bookmarkEnd w:id="87"/>
+      <w:bookmarkEnd w:id="88"/>
     </w:p>
     <w:p>
       <w:r>
         <w:t>Les documents de base sont les documents de référence, et ce sont les suivants : Les comptes rendus de réunions référencés sous le nom date-pv.docx, exemple : « 08.10.15-pv.docx »</w:t>
       </w:r>
-      <w:bookmarkStart w:id="88" w:name="_Toc335043778"/>
-      <w:bookmarkStart w:id="89" w:name="_Toc335045598"/>
-      <w:bookmarkStart w:id="90" w:name="_Toc335101240"/>
-      <w:bookmarkStart w:id="91" w:name="_Toc335134954"/>
-      <w:bookmarkStart w:id="92" w:name="_Toc335135114"/>
-      <w:bookmarkStart w:id="93" w:name="_Toc335135220"/>
-      <w:bookmarkStart w:id="94" w:name="_Toc351955305"/>
+      <w:bookmarkStart w:id="89" w:name="_Toc335043778"/>
+      <w:bookmarkStart w:id="90" w:name="_Toc335045598"/>
+      <w:bookmarkStart w:id="91" w:name="_Toc335101240"/>
+      <w:bookmarkStart w:id="92" w:name="_Toc335134954"/>
+      <w:bookmarkStart w:id="93" w:name="_Toc335135114"/>
+      <w:bookmarkStart w:id="94" w:name="_Toc335135220"/>
+      <w:bookmarkStart w:id="95" w:name="_Toc351955305"/>
     </w:p>
     <w:p>
       <w:pPr>
         <w:pStyle w:val="Titre2"/>
       </w:pPr>
-      <w:bookmarkStart w:id="95" w:name="_Toc433697605"/>
+      <w:bookmarkStart w:id="96" w:name="_Toc433697605"/>
       <w:r>
         <w:lastRenderedPageBreak/>
         <w:t xml:space="preserve">Glossaire des termes </w:t>
       </w:r>
-      <w:bookmarkEnd w:id="88"/>
       <w:bookmarkEnd w:id="89"/>
       <w:bookmarkEnd w:id="90"/>
       <w:bookmarkEnd w:id="91"/>
       <w:bookmarkEnd w:id="92"/>
       <w:bookmarkEnd w:id="93"/>
+      <w:bookmarkEnd w:id="94"/>
       <w:r>
         <w:t>utilisés</w:t>
       </w:r>
-      <w:bookmarkEnd w:id="94"/>
       <w:bookmarkEnd w:id="95"/>
+      <w:bookmarkEnd w:id="96"/>
     </w:p>
     <w:p>
       <w:r>
@@ -5480,11 +5529,9 @@
       </w:r>
     </w:p>
     <w:p>
-      <w:proofErr w:type="spellStart"/>
       <w:r>
         <w:t>Xcode</w:t>
       </w:r>
-      <w:proofErr w:type="spellEnd"/>
       <w:r>
         <w:tab/>
       </w:r>
@@ -5594,8 +5641,6 @@
         <w:tab/>
         <w:t>Planification des tâches</w:t>
       </w:r>
-      <w:bookmarkStart w:id="96" w:name="_GoBack"/>
-      <w:bookmarkEnd w:id="96"/>
     </w:p>
     <w:p>
       <w:pPr>
@@ -5721,13 +5766,8 @@
       <w:r>
         <w:tab/>
       </w:r>
-      <w:proofErr w:type="spellStart"/>
-      <w:r>
-        <w:t>Scrum</w:t>
-      </w:r>
-      <w:proofErr w:type="spellEnd"/>
-      <w:r>
-        <w:t xml:space="preserve"> Master</w:t>
+      <w:r>
+        <w:t>Scrum Master</w:t>
       </w:r>
     </w:p>
     <w:p>
@@ -5814,13 +5854,8 @@
       </w:r>
       <w:r>
         <w:tab/>
-        <w:t xml:space="preserve">Product </w:t>
-      </w:r>
-      <w:proofErr w:type="spellStart"/>
-      <w:r>
-        <w:t>owner</w:t>
-      </w:r>
-      <w:proofErr w:type="spellEnd"/>
+        <w:t>Product owner</w:t>
+      </w:r>
     </w:p>
     <w:p>
       <w:pPr>
@@ -5987,13 +6022,8 @@
       </w:pPr>
       <w:r>
         <w:lastRenderedPageBreak/>
-        <w:t xml:space="preserve">Sprint </w:t>
-      </w:r>
-      <w:proofErr w:type="spellStart"/>
-      <w:r>
-        <w:t>backlogs</w:t>
-      </w:r>
-      <w:proofErr w:type="spellEnd"/>
+        <w:t>Sprint backlogs</w:t>
+      </w:r>
     </w:p>
     <w:p>
       <w:pPr>
@@ -6218,7 +6248,10 @@
       </w:r>
       <w:r>
         <w:tab/>
-        <w:t>Dossier finaux du projet</w:t>
+        <w:t>Dossier final</w:t>
+      </w:r>
+      <w:r>
+        <w:t xml:space="preserve"> du projet</w:t>
       </w:r>
     </w:p>
     <w:p>
@@ -6462,21 +6495,11 @@
     </w:p>
     <w:p>
       <w:r>
-        <w:t xml:space="preserve">Les fichiers sont partagés via </w:t>
-      </w:r>
-      <w:proofErr w:type="spellStart"/>
-      <w:r>
-        <w:t>GitHub</w:t>
-      </w:r>
-      <w:proofErr w:type="spellEnd"/>
-      <w:r>
-        <w:t xml:space="preserve"> c’est un logiciel qui permet de partager des fichiers ainsi que faire du </w:t>
-      </w:r>
-      <w:proofErr w:type="spellStart"/>
+        <w:t xml:space="preserve">Les fichiers sont partagés via GitHub c’est un logiciel qui permet de partager des fichiers ainsi que faire du </w:t>
+      </w:r>
       <w:r>
         <w:t>versioning</w:t>
       </w:r>
-      <w:proofErr w:type="spellEnd"/>
       <w:r>
         <w:t>.</w:t>
       </w:r>
@@ -6534,15 +6557,7 @@
       </w:r>
       <w:r>
         <w:tab/>
-        <w:t xml:space="preserve">contient la dernière version des </w:t>
-      </w:r>
-      <w:proofErr w:type="spellStart"/>
-      <w:r>
-        <w:t>powerpoint</w:t>
-      </w:r>
-      <w:proofErr w:type="spellEnd"/>
-      <w:r>
-        <w:t>.</w:t>
+        <w:t>contient la dernière version des powerpoint.</w:t>
       </w:r>
     </w:p>
     <w:p>
@@ -6627,15 +6642,7 @@
     </w:p>
     <w:p>
       <w:r>
-        <w:t>Pour la documentation l’identification est donnée par un nom de type : &lt;Mnémonique&gt; &lt;version&gt;.</w:t>
-      </w:r>
-      <w:proofErr w:type="spellStart"/>
-      <w:r>
-        <w:t>docx</w:t>
-      </w:r>
-      <w:proofErr w:type="spellEnd"/>
-      <w:r>
-        <w:t>. Par exemple : PAQ v2.docx</w:t>
+        <w:t>Pour la documentation l’identification est donnée par un nom de type : &lt;Mnémonique&gt; &lt;version&gt;.docx. Par exemple : PAQ v2.docx</w:t>
       </w:r>
     </w:p>
     <w:p>
@@ -6691,15 +6698,7 @@
     </w:p>
     <w:p>
       <w:r>
-        <w:t xml:space="preserve">La gestion des versions est, comme dit précédemment, conservée par </w:t>
-      </w:r>
-      <w:proofErr w:type="spellStart"/>
-      <w:r>
-        <w:t>GitHub</w:t>
-      </w:r>
-      <w:proofErr w:type="spellEnd"/>
-      <w:r>
-        <w:t xml:space="preserve">. Chaque élément validé permet de créer un nouveau « fork », une fourchette, c’est-à-dire un jalon validé. Ce qui permet de figer la version du document. </w:t>
+        <w:t xml:space="preserve">La gestion des versions est, comme dit précédemment, conservée par GitHub. Chaque élément validé permet de créer un nouveau « fork », une fourchette, c’est-à-dire un jalon validé. Ce qui permet de figer la version du document. </w:t>
       </w:r>
     </w:p>
     <w:p>
@@ -7132,15 +7131,7 @@
       </w:r>
       <w:r>
         <w:tab/>
-        <w:t xml:space="preserve">Microsoft Outlook, Mozilla </w:t>
-      </w:r>
-      <w:proofErr w:type="spellStart"/>
-      <w:r>
-        <w:t>ThunderBird</w:t>
-      </w:r>
-      <w:proofErr w:type="spellEnd"/>
-      <w:r>
-        <w:t>, Mail</w:t>
+        <w:t>Microsoft Outlook, Mozilla ThunderBird, Mail</w:t>
       </w:r>
     </w:p>
     <w:p>
@@ -7157,24 +7148,15 @@
     </w:p>
     <w:p>
       <w:r>
-        <w:t xml:space="preserve">Gestion des dossiers et </w:t>
-      </w:r>
-      <w:proofErr w:type="spellStart"/>
-      <w:r>
-        <w:t>versioning</w:t>
-      </w:r>
-      <w:proofErr w:type="spellEnd"/>
-      <w:r>
-        <w:tab/>
-      </w:r>
-      <w:r>
-        <w:tab/>
-      </w:r>
-      <w:proofErr w:type="spellStart"/>
-      <w:r>
+        <w:t>Gestion des dossiers et versioning</w:t>
+      </w:r>
+      <w:r>
+        <w:tab/>
+      </w:r>
+      <w:r>
+        <w:tab/>
         <w:t>GitHub</w:t>
       </w:r>
-      <w:proofErr w:type="spellEnd"/>
     </w:p>
     <w:p>
       <w:r>
@@ -7230,12 +7212,8 @@
       </w:r>
       <w:r>
         <w:tab/>
-      </w:r>
-      <w:proofErr w:type="spellStart"/>
-      <w:r>
         <w:t>Xcode</w:t>
       </w:r>
-      <w:proofErr w:type="spellEnd"/>
     </w:p>
     <w:p/>
     <w:p>
@@ -7362,13 +7340,8 @@
         </w:numPr>
       </w:pPr>
       <w:r>
-        <w:t>Les logiciels sont livrés par clé USB ainsi qu’un exécutable en format .</w:t>
-      </w:r>
-      <w:proofErr w:type="spellStart"/>
-      <w:r>
-        <w:t>apk</w:t>
-      </w:r>
-      <w:proofErr w:type="spellEnd"/>
+        <w:t>Les logiciels sont livrés par clé USB ainsi qu’un exécutable en format .apk</w:t>
+      </w:r>
     </w:p>
     <w:p>
       <w:pPr>
@@ -7457,15 +7430,7 @@
     </w:p>
     <w:p>
       <w:r>
-        <w:t xml:space="preserve">Contrôler les objectifs à atteindre par l’équipe de développement avec le carnet de sprint (Sprint </w:t>
-      </w:r>
-      <w:proofErr w:type="spellStart"/>
-      <w:r>
-        <w:t>backlog</w:t>
-      </w:r>
-      <w:proofErr w:type="spellEnd"/>
-      <w:r>
-        <w:t>)</w:t>
+        <w:t>Contrôler les objectifs à atteindre par l’équipe de développement avec le carnet de sprint (Sprint backlog)</w:t>
       </w:r>
     </w:p>
     <w:p>
@@ -7520,23 +7485,7 @@
     </w:p>
     <w:p>
       <w:r>
-        <w:t>Chaque phase donne lieu à une acceptation de la part du propriétaire du produit (</w:t>
-      </w:r>
-      <w:proofErr w:type="spellStart"/>
-      <w:r>
-        <w:t>product</w:t>
-      </w:r>
-      <w:proofErr w:type="spellEnd"/>
-      <w:r>
-        <w:t xml:space="preserve"> </w:t>
-      </w:r>
-      <w:proofErr w:type="spellStart"/>
-      <w:r>
-        <w:t>owner</w:t>
-      </w:r>
-      <w:proofErr w:type="spellEnd"/>
-      <w:r>
-        <w:t xml:space="preserve">) ainsi que par le comité de pilotage. </w:t>
+        <w:t xml:space="preserve">Chaque phase donne lieu à une acceptation de la part du propriétaire du produit (product owner) ainsi que par le comité de pilotage. </w:t>
       </w:r>
     </w:p>
     <w:sectPr>
@@ -7628,7 +7577,7 @@
       <w:rPr>
         <w:noProof/>
       </w:rPr>
-      <w:t>9</w:t>
+      <w:t>2</w:t>
     </w:r>
     <w:r>
       <w:fldChar w:fldCharType="end"/>
@@ -8981,7 +8930,7 @@
             </wp:anchor>
           </w:drawing>
         </mc:Choice>
-        <mc:Fallback xmlns:mv="urn:schemas-microsoft-com:mac:vml" xmlns:mo="http://schemas.microsoft.com/office/mac/office/2008/main">
+        <mc:Fallback xmlns:mo="http://schemas.microsoft.com/office/mac/office/2008/main" xmlns:mv="urn:schemas-microsoft-com:mac:vml">
           <w:pict>
             <v:group w14:anchorId="08AF4537" id="Group 29" o:spid="_x0000_s1026" style="position:absolute;margin-left:-1.15pt;margin-top:-7.5pt;width:597.2pt;height:863.4pt;z-index:251662336;mso-position-horizontal-relative:page;mso-position-vertical-relative:page;mso-width-relative:margin;mso-height-relative:margin" coordorigin="3" coordsize="75853,109639" o:gfxdata="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">
               <v:group id="Group 18" o:spid="_x0000_s1027" style="position:absolute;left:3;top:543;width:75854;height:109096" coordorigin="3,543" coordsize="75863,109098" o:gfxdata="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">
@@ -9037,21 +8986,7 @@
       <w:rPr>
         <w:lang w:val="en-GB"/>
       </w:rPr>
-      <w:t xml:space="preserve">AMARAL </w:t>
-    </w:r>
-    <w:proofErr w:type="spellStart"/>
-    <w:r>
-      <w:rPr>
-        <w:lang w:val="en-GB"/>
-      </w:rPr>
-      <w:t>João</w:t>
-    </w:r>
-    <w:proofErr w:type="spellEnd"/>
-    <w:r>
-      <w:rPr>
-        <w:lang w:val="en-GB"/>
-      </w:rPr>
-      <w:t>, FALVO Luca &amp; PALAMA Anthony</w:t>
+      <w:t>AMARAL João, FALVO Luca &amp; PALAMA Anthony</w:t>
     </w:r>
     <w:r>
       <w:rPr>
@@ -9064,21 +8999,7 @@
         <w:lang w:val="en-GB"/>
       </w:rPr>
       <w:tab/>
-      <w:t xml:space="preserve">HEG – </w:t>
-    </w:r>
-    <w:proofErr w:type="spellStart"/>
-    <w:r>
-      <w:rPr>
-        <w:lang w:val="en-GB"/>
-      </w:rPr>
-      <w:t>Semestre</w:t>
-    </w:r>
-    <w:proofErr w:type="spellEnd"/>
-    <w:r>
-      <w:rPr>
-        <w:lang w:val="en-GB"/>
-      </w:rPr>
-      <w:t xml:space="preserve"> 5 – 2015</w:t>
+      <w:t>HEG – Semestre 5 – 2015</w:t>
     </w:r>
   </w:p>
   <w:p>
@@ -11785,7 +11706,7 @@
 </file>
 
 <file path=customXml/itemProps1.xml><?xml version="1.0" encoding="utf-8"?>
-<ds:datastoreItem xmlns:ds="http://schemas.openxmlformats.org/officeDocument/2006/customXml" ds:itemID="{05E828E4-7E59-43D7-AC47-0102EBF76B69}">
+<ds:datastoreItem xmlns:ds="http://schemas.openxmlformats.org/officeDocument/2006/customXml" ds:itemID="{61B10C43-2182-4E30-AA35-86069C3E212C}">
   <ds:schemaRefs>
     <ds:schemaRef ds:uri="http://schemas.openxmlformats.org/officeDocument/2006/bibliography"/>
   </ds:schemaRefs>

</xml_diff>